<commit_message>
Cuarto commit con cambios en quijote
</commit_message>
<xml_diff>
--- a/obras/quijote.docx
+++ b/obras/quijote.docx
@@ -255,6 +255,38 @@
     </w:p>
     <w:p>
       <w:pPr>
+        <w:pStyle w:val="HTMLconformatoprevio"/>
+        <w:shd w:val="clear" w:color="auto" w:fill="FFFFFF"/>
+        <w:rPr>
+          <w:color w:val="000000"/>
+          <w:sz w:val="21"/>
+          <w:szCs w:val="21"/>
+        </w:rPr>
+      </w:pPr>
+    </w:p>
+    <w:p>
+      <w:pPr>
+        <w:pStyle w:val="HTMLconformatoprevio"/>
+        <w:shd w:val="clear" w:color="auto" w:fill="FFFFFF"/>
+        <w:rPr>
+          <w:color w:val="000000"/>
+          <w:sz w:val="21"/>
+          <w:szCs w:val="21"/>
+        </w:rPr>
+      </w:pPr>
+      <w:r>
+        <w:rPr>
+          <w:color w:val="000000"/>
+          <w:sz w:val="21"/>
+          <w:szCs w:val="21"/>
+        </w:rPr>
+        <w:t>Este cambio se debe al ejercicio 14</w:t>
+      </w:r>
+      <w:bookmarkStart w:id="0" w:name="_GoBack"/>
+      <w:bookmarkEnd w:id="0"/>
+    </w:p>
+    <w:p>
+      <w:pPr>
         <w:shd w:val="clear" w:color="auto" w:fill="FFFFFF"/>
         <w:tabs>
           <w:tab w:val="left" w:pos="916"/>
@@ -283,8 +315,6 @@
           <w:lang w:eastAsia="es-ES"/>
         </w:rPr>
       </w:pPr>
-      <w:bookmarkStart w:id="0" w:name="_GoBack"/>
-      <w:bookmarkEnd w:id="0"/>
     </w:p>
     <w:p/>
     <w:sectPr>

</xml_diff>